<commit_message>
Versão inicial enviada ao coordenador.
</commit_message>
<xml_diff>
--- a/Proposta de Projecto/PP-266573192332223.docx
+++ b/Proposta de Projecto/PP-266573192332223.docx
@@ -8187,12 +8187,21 @@
       <w:pPr>
         <w:jc w:val="center"/>
       </w:pPr>
+    </w:p>
+    <w:p>
+      <w:pPr>
+        <w:jc w:val="center"/>
+      </w:pPr>
       <w:r>
+        <w:rPr>
+          <w:noProof/>
+          <w:lang w:eastAsia="pt-PT"/>
+        </w:rPr>
         <w:drawing>
           <wp:inline distT="0" distB="0" distL="0" distR="0">
             <wp:extent cx="5400040" cy="1631377"/>
             <wp:effectExtent l="19050" t="0" r="0" b="0"/>
-            <wp:docPr id="3" name="Object 1"/>
+            <wp:docPr id="1" name="Object 1"/>
             <wp:cNvGraphicFramePr/>
             <a:graphic xmlns:a="http://schemas.openxmlformats.org/drawingml/2006/main">
               <a:graphicData uri="http://schemas.openxmlformats.org/drawingml/2006/lockedCanvas">
@@ -8205,7 +8214,7 @@
                     <a:xfrm>
                       <a:off x="0" y="0"/>
                       <a:ext cx="8572560" cy="2589767"/>
-                      <a:chOff x="285720" y="1928802"/>
+                      <a:chOff x="285720" y="2890297"/>
                       <a:chExt cx="8572560" cy="2589767"/>
                     </a:xfrm>
                   </a:grpSpPr>
@@ -8216,7 +8225,7 @@
                     </a:nvSpPr>
                     <a:spPr>
                       <a:xfrm>
-                        <a:off x="5313368" y="3013605"/>
+                        <a:off x="5313368" y="3975100"/>
                         <a:ext cx="1677982" cy="1504964"/>
                       </a:xfrm>
                       <a:prstGeom prst="rect">
@@ -8383,7 +8392,7 @@
                       </a:graphicData>
                     </a:graphic>
                     <a:xfrm>
-                      <a:off x="285720" y="1928802"/>
+                      <a:off x="285720" y="2890297"/>
                       <a:ext cx="8572560" cy="1285884"/>
                     </a:xfrm>
                   </a:graphicFrame>
@@ -8394,7 +8403,7 @@
                     </a:nvSpPr>
                     <a:spPr>
                       <a:xfrm>
-                        <a:off x="292763" y="3018371"/>
+                        <a:off x="292763" y="3979866"/>
                         <a:ext cx="1643074" cy="1384995"/>
                       </a:xfrm>
                       <a:prstGeom prst="rect">
@@ -8535,7 +8544,7 @@
                     </a:nvSpPr>
                     <a:spPr>
                       <a:xfrm>
-                        <a:off x="1954552" y="3018371"/>
+                        <a:off x="1954552" y="3979866"/>
                         <a:ext cx="1643074" cy="1384995"/>
                       </a:xfrm>
                       <a:prstGeom prst="rect">
@@ -8667,7 +8676,7 @@
                     </a:nvSpPr>
                     <a:spPr>
                       <a:xfrm>
-                        <a:off x="3643306" y="3018371"/>
+                        <a:off x="3643306" y="3979866"/>
                         <a:ext cx="1643074" cy="1384995"/>
                       </a:xfrm>
                       <a:prstGeom prst="rect">
@@ -8799,7 +8808,7 @@
                     </a:nvSpPr>
                     <a:spPr>
                       <a:xfrm>
-                        <a:off x="5312138" y="3018371"/>
+                        <a:off x="5312138" y="3979866"/>
                         <a:ext cx="1643074" cy="1384995"/>
                       </a:xfrm>
                       <a:prstGeom prst="rect">
@@ -8918,10 +8927,6 @@
                           </a:r>
                         </a:p>
                         <a:p>
-                          <a:r>
-                            <a:rPr lang="pt-PT" sz="1200" dirty="0" smtClean="0"/>
-                            <a:t>Testes unitários.</a:t>
-                          </a:r>
                           <a:endParaRPr lang="pt-PT" sz="1200" dirty="0"/>
                         </a:p>
                         <a:p>
@@ -8947,7 +8952,7 @@
                     </a:nvSpPr>
                     <a:spPr>
                       <a:xfrm>
-                        <a:off x="7000892" y="3018371"/>
+                        <a:off x="7000892" y="3979866"/>
                         <a:ext cx="1643074" cy="1384995"/>
                       </a:xfrm>
                       <a:prstGeom prst="rect">
@@ -9077,7 +9082,7 @@
                     </a:nvCxnSpPr>
                     <a:spPr>
                       <a:xfrm rot="5400000">
-                        <a:off x="6244544" y="3762556"/>
+                        <a:off x="6244544" y="4724051"/>
                         <a:ext cx="1500198" cy="1588"/>
                       </a:xfrm>
                       <a:prstGeom prst="line">
@@ -9106,7 +9111,7 @@
                     </a:nvCxnSpPr>
                     <a:spPr>
                       <a:xfrm rot="5400000">
-                        <a:off x="4562833" y="3762556"/>
+                        <a:off x="4562833" y="4724051"/>
                         <a:ext cx="1500198" cy="1588"/>
                       </a:xfrm>
                       <a:prstGeom prst="line">
@@ -9135,7 +9140,7 @@
                     </a:nvCxnSpPr>
                     <a:spPr>
                       <a:xfrm rot="5400000">
-                        <a:off x="2886958" y="3762556"/>
+                        <a:off x="2886958" y="4724051"/>
                         <a:ext cx="1500198" cy="1588"/>
                       </a:xfrm>
                       <a:prstGeom prst="line">
@@ -9164,7 +9169,7 @@
                     </a:nvCxnSpPr>
                     <a:spPr>
                       <a:xfrm rot="5400000">
-                        <a:off x="1192368" y="3762556"/>
+                        <a:off x="1192368" y="4724051"/>
                         <a:ext cx="1500198" cy="1588"/>
                       </a:xfrm>
                       <a:prstGeom prst="line">
@@ -9193,7 +9198,7 @@
                     </a:nvCxnSpPr>
                     <a:spPr>
                       <a:xfrm rot="5400000">
-                        <a:off x="-463585" y="3762556"/>
+                        <a:off x="-463585" y="4724051"/>
                         <a:ext cx="1500198" cy="1588"/>
                       </a:xfrm>
                       <a:prstGeom prst="line">
@@ -9222,6 +9227,7 @@
         </w:drawing>
       </w:r>
     </w:p>
+    <w:p/>
     <w:p/>
     <w:p>
       <w:pPr>
@@ -9379,7 +9385,6 @@
           <w:b/>
           <w:sz w:val="32"/>
         </w:rPr>
-        <w:lastRenderedPageBreak/>
         <w:t>Arquitectura</w:t>
       </w:r>
     </w:p>
@@ -9973,6 +9978,7 @@
         <w:jc w:val="both"/>
       </w:pPr>
       <w:r>
+        <w:lastRenderedPageBreak/>
         <w:t>O gerador terá que disponibilizar um factory que permita ao coordenador obter uma instância para o mesmo.</w:t>
       </w:r>
     </w:p>
@@ -14392,7 +14398,6 @@
         </w:trPr>
         <w:tc>
           <w:tcPr>
-            <w:cnfStyle w:val="001000000000"/>
             <w:tcW w:w="2802" w:type="dxa"/>
             <w:tcBorders>
               <w:top w:val="single" w:sz="8" w:space="0" w:color="4F81BD" w:themeColor="accent1"/>
@@ -14404,6 +14409,7 @@
           </w:tcPr>
           <w:p>
             <w:pPr>
+              <w:cnfStyle w:val="001000000000"/>
               <w:rPr>
                 <w:rFonts w:ascii="Calibri" w:hAnsi="Calibri"/>
                 <w:b w:val="0"/>
@@ -14432,7 +14438,6 @@
           </w:tcPr>
           <w:p>
             <w:pPr>
-              <w:cnfStyle w:val="000000000000"/>
               <w:rPr>
                 <w:rFonts w:ascii="Calibri" w:hAnsi="Calibri"/>
               </w:rPr>
@@ -14453,7 +14458,6 @@
           </w:tcPr>
           <w:p>
             <w:pPr>
-              <w:cnfStyle w:val="000000000000"/>
               <w:rPr>
                 <w:rFonts w:ascii="Calibri" w:hAnsi="Calibri"/>
               </w:rPr>
@@ -14468,60 +14472,6 @@
         </w:tc>
       </w:tr>
     </w:tbl>
-    <w:p>
-      <w:pPr>
-        <w:jc w:val="both"/>
-        <w:rPr>
-          <w:b/>
-          <w:sz w:val="28"/>
-        </w:rPr>
-      </w:pPr>
-    </w:p>
-    <w:p>
-      <w:pPr>
-        <w:jc w:val="both"/>
-        <w:rPr>
-          <w:b/>
-          <w:sz w:val="28"/>
-        </w:rPr>
-      </w:pPr>
-    </w:p>
-    <w:p>
-      <w:pPr>
-        <w:jc w:val="both"/>
-        <w:rPr>
-          <w:b/>
-          <w:sz w:val="28"/>
-        </w:rPr>
-      </w:pPr>
-    </w:p>
-    <w:p>
-      <w:pPr>
-        <w:jc w:val="both"/>
-        <w:rPr>
-          <w:b/>
-          <w:sz w:val="28"/>
-        </w:rPr>
-      </w:pPr>
-    </w:p>
-    <w:p>
-      <w:pPr>
-        <w:jc w:val="both"/>
-        <w:rPr>
-          <w:b/>
-          <w:sz w:val="28"/>
-        </w:rPr>
-      </w:pPr>
-    </w:p>
-    <w:p>
-      <w:pPr>
-        <w:jc w:val="both"/>
-        <w:rPr>
-          <w:b/>
-          <w:sz w:val="28"/>
-        </w:rPr>
-      </w:pPr>
-    </w:p>
     <w:p>
       <w:pPr>
         <w:jc w:val="both"/>
@@ -14558,7 +14508,6 @@
           <w:b/>
           <w:sz w:val="28"/>
         </w:rPr>
-        <w:lastRenderedPageBreak/>
         <w:t>WP4 – Documentação (Relatório Final)</w:t>
       </w:r>
     </w:p>
@@ -14576,8 +14525,8 @@
         <w:pStyle w:val="TextoHeading4"/>
         <w:ind w:left="0"/>
         <w:rPr>
-          <w:b/>
-          <w:sz w:val="28"/>
+          <w:rFonts w:ascii="Calibri" w:hAnsi="Calibri"/>
+          <w:highlight w:val="yellow"/>
         </w:rPr>
       </w:pPr>
       <w:r>
@@ -14736,6 +14685,7 @@
                 <w:rFonts w:ascii="Calibri" w:hAnsi="Calibri"/>
                 <w:b w:val="0"/>
               </w:rPr>
+              <w:lastRenderedPageBreak/>
               <w:t>Documentação da solução. ( relatório final )</w:t>
             </w:r>
           </w:p>
@@ -14971,7 +14921,7 @@
                     </pic:cNvPicPr>
                   </pic:nvPicPr>
                   <pic:blipFill>
-                    <a:blip r:embed="rId15" cstate="print"/>
+                    <a:blip r:embed="rId14"/>
                     <a:srcRect/>
                     <a:stretch>
                       <a:fillRect/>
@@ -15415,7 +15365,7 @@
 
 <file path=word/endnotes.xml><?xml version="1.0" encoding="utf-8"?>
 <w:endnotes xmlns:ve="http://schemas.openxmlformats.org/markup-compatibility/2006" xmlns:o="urn:schemas-microsoft-com:office:office" xmlns:r="http://schemas.openxmlformats.org/officeDocument/2006/relationships" xmlns:m="http://schemas.openxmlformats.org/officeDocument/2006/math" xmlns:v="urn:schemas-microsoft-com:vml" xmlns:wp="http://schemas.openxmlformats.org/drawingml/2006/wordprocessingDrawing" xmlns:w10="urn:schemas-microsoft-com:office:word" xmlns:w="http://schemas.openxmlformats.org/wordprocessingml/2006/main" xmlns:wne="http://schemas.microsoft.com/office/word/2006/wordml">
-  <w:endnote w:type="separator" w:id="-1">
+  <w:endnote w:type="separator" w:id="0">
     <w:p>
       <w:pPr>
         <w:spacing w:line="240" w:lineRule="auto"/>
@@ -15425,7 +15375,7 @@
       </w:r>
     </w:p>
   </w:endnote>
-  <w:endnote w:type="continuationSeparator" w:id="0">
+  <w:endnote w:type="continuationSeparator" w:id="1">
     <w:p>
       <w:pPr>
         <w:spacing w:line="240" w:lineRule="auto"/>
@@ -15680,7 +15630,7 @@
         <w:sz w:val="16"/>
         <w:szCs w:val="16"/>
       </w:rPr>
-      <w:t>2</w:t>
+      <w:t>5</w:t>
     </w:r>
     <w:r>
       <w:rPr>
@@ -15697,7 +15647,7 @@
 
 <file path=word/footnotes.xml><?xml version="1.0" encoding="utf-8"?>
 <w:footnotes xmlns:ve="http://schemas.openxmlformats.org/markup-compatibility/2006" xmlns:o="urn:schemas-microsoft-com:office:office" xmlns:r="http://schemas.openxmlformats.org/officeDocument/2006/relationships" xmlns:m="http://schemas.openxmlformats.org/officeDocument/2006/math" xmlns:v="urn:schemas-microsoft-com:vml" xmlns:wp="http://schemas.openxmlformats.org/drawingml/2006/wordprocessingDrawing" xmlns:w10="urn:schemas-microsoft-com:office:word" xmlns:w="http://schemas.openxmlformats.org/wordprocessingml/2006/main" xmlns:wne="http://schemas.microsoft.com/office/word/2006/wordml">
-  <w:footnote w:type="separator" w:id="-1">
+  <w:footnote w:type="separator" w:id="0">
     <w:p>
       <w:pPr>
         <w:spacing w:line="240" w:lineRule="auto"/>
@@ -15707,7 +15657,7 @@
       </w:r>
     </w:p>
   </w:footnote>
-  <w:footnote w:type="continuationSeparator" w:id="0">
+  <w:footnote w:type="continuationSeparator" w:id="1">
     <w:p>
       <w:pPr>
         <w:spacing w:line="240" w:lineRule="auto"/>
@@ -16760,6 +16710,7 @@
   <w:style w:type="character" w:default="1" w:styleId="DefaultParagraphFont">
     <w:name w:val="Default Paragraph Font"/>
     <w:uiPriority w:val="1"/>
+    <w:semiHidden/>
     <w:unhideWhenUsed/>
   </w:style>
   <w:style w:type="table" w:default="1" w:styleId="TableNormal">
@@ -17099,7 +17050,7 @@
       <w:szCs w:val="20"/>
     </w:rPr>
   </w:style>
-  <w:style w:type="table" w:customStyle="1" w:styleId="LightList-Accent1">
+  <w:style w:type="table" w:styleId="LightList-Accent1">
     <w:name w:val="Light List Accent 1"/>
     <w:basedOn w:val="TableNormal"/>
     <w:uiPriority w:val="61"/>
@@ -18296,47 +18247,30 @@
     </dgm:pt>
   </dgm:ptLst>
   <dgm:cxnLst>
-    <dgm:cxn modelId="{A4CF86BA-2324-4966-B90B-AC98CC3F9169}" type="presOf" srcId="{1B5F0BB8-505B-4802-9841-C509F82F1A25}" destId="{28E0AAF5-507E-4C66-B97C-86E59AE61164}" srcOrd="0" destOrd="0" presId="urn:microsoft.com/office/officeart/2005/8/layout/chevron1"/>
+    <dgm:cxn modelId="{81549A98-066F-4927-BFBC-87A0A5E9A7AE}" type="presOf" srcId="{1B5F0BB8-505B-4802-9841-C509F82F1A25}" destId="{28E0AAF5-507E-4C66-B97C-86E59AE61164}" srcOrd="0" destOrd="0" presId="urn:microsoft.com/office/officeart/2005/8/layout/chevron1"/>
+    <dgm:cxn modelId="{58A4BC01-091D-4714-8ABF-3C8DBB3148E1}" type="presOf" srcId="{ED4BEFE7-F486-4F71-84B4-285BD4F2F9E9}" destId="{99687966-4EA3-42CA-A0E2-33A36342ADDD}" srcOrd="0" destOrd="0" presId="urn:microsoft.com/office/officeart/2005/8/layout/chevron1"/>
+    <dgm:cxn modelId="{26737F9F-0826-491C-86C0-C2BED73C4D6F}" type="presOf" srcId="{232D84CF-A223-406C-ABCF-5E31AAC5F06F}" destId="{5C234324-6FA9-46DA-9411-9ED67D810730}" srcOrd="0" destOrd="0" presId="urn:microsoft.com/office/officeart/2005/8/layout/chevron1"/>
     <dgm:cxn modelId="{6F307C2D-D037-42A3-B711-0A675ACA5D20}" srcId="{63BDE31C-2784-4184-93F7-43792FB88E83}" destId="{6C91D146-AF8B-472B-9ABF-56071B15FADF}" srcOrd="2" destOrd="0" parTransId="{16F147B8-06E7-492C-95D3-3628AF9A6F41}" sibTransId="{5989CB1C-E668-4BC5-8F84-AECCA4B433B7}"/>
-    <dgm:cxn modelId="{E5305E21-20D7-4730-A4F0-83D09D695C12}" type="presOf" srcId="{232D84CF-A223-406C-ABCF-5E31AAC5F06F}" destId="{5C234324-6FA9-46DA-9411-9ED67D810730}" srcOrd="0" destOrd="0" presId="urn:microsoft.com/office/officeart/2005/8/layout/chevron1"/>
-    <dgm:cxn modelId="{F595454F-DAD0-4121-9235-ABEBF0C89FE6}" type="presOf" srcId="{6C91D146-AF8B-472B-9ABF-56071B15FADF}" destId="{D83F50BB-0D21-4485-AAB3-10916F710F3A}" srcOrd="0" destOrd="0" presId="urn:microsoft.com/office/officeart/2005/8/layout/chevron1"/>
-    <dgm:cxn modelId="{B174CDDA-4817-4579-BD38-A108894E4287}" type="presOf" srcId="{CAE1FBBF-E9AF-4660-BC7F-8EBC2398DD97}" destId="{15907870-5DBE-4702-8C88-0A3FA2554873}" srcOrd="0" destOrd="0" presId="urn:microsoft.com/office/officeart/2005/8/layout/chevron1"/>
     <dgm:cxn modelId="{30E044AE-26F1-44F0-957A-9D21B08C80F5}" srcId="{63BDE31C-2784-4184-93F7-43792FB88E83}" destId="{232D84CF-A223-406C-ABCF-5E31AAC5F06F}" srcOrd="0" destOrd="0" parTransId="{8D9D034E-06B2-452B-9936-39E88F04B5B4}" sibTransId="{DFFC398D-7969-46B9-BFBB-341A435D971C}"/>
-    <dgm:cxn modelId="{68597BC5-3D4D-439C-8989-0CEF81FC0500}" type="presOf" srcId="{63BDE31C-2784-4184-93F7-43792FB88E83}" destId="{0B2F443D-C37B-42DD-8503-32BF7FE08A55}" srcOrd="0" destOrd="0" presId="urn:microsoft.com/office/officeart/2005/8/layout/chevron1"/>
     <dgm:cxn modelId="{81C7392A-10EF-4BFF-90FB-2B49570370F9}" srcId="{63BDE31C-2784-4184-93F7-43792FB88E83}" destId="{1B5F0BB8-505B-4802-9841-C509F82F1A25}" srcOrd="1" destOrd="0" parTransId="{571E2747-226E-47AC-8332-C6665871BBAD}" sibTransId="{F6D1D9EE-9753-4862-9562-1BE7A7A26C27}"/>
     <dgm:cxn modelId="{CAA2700B-B959-4773-A44D-689CE0C99D5E}" srcId="{63BDE31C-2784-4184-93F7-43792FB88E83}" destId="{ED4BEFE7-F486-4F71-84B4-285BD4F2F9E9}" srcOrd="4" destOrd="0" parTransId="{656EECDB-BD34-486F-B985-4D4C311D85F9}" sibTransId="{BE2F8F78-01BF-41C5-8AB4-B97A9881A995}"/>
+    <dgm:cxn modelId="{09A5128D-7752-49A0-B894-71292324495F}" type="presOf" srcId="{63BDE31C-2784-4184-93F7-43792FB88E83}" destId="{0B2F443D-C37B-42DD-8503-32BF7FE08A55}" srcOrd="0" destOrd="0" presId="urn:microsoft.com/office/officeart/2005/8/layout/chevron1"/>
+    <dgm:cxn modelId="{75D50B3A-B080-4E54-82F2-CCCB13D14164}" type="presOf" srcId="{6C91D146-AF8B-472B-9ABF-56071B15FADF}" destId="{D83F50BB-0D21-4485-AAB3-10916F710F3A}" srcOrd="0" destOrd="0" presId="urn:microsoft.com/office/officeart/2005/8/layout/chevron1"/>
     <dgm:cxn modelId="{2EDCB250-AEA9-4675-8F1D-1862E2B18F76}" srcId="{63BDE31C-2784-4184-93F7-43792FB88E83}" destId="{CAE1FBBF-E9AF-4660-BC7F-8EBC2398DD97}" srcOrd="3" destOrd="0" parTransId="{C71BA4A3-D2F3-418B-A766-7FC601CADCAE}" sibTransId="{CA4FD60E-F98D-4BE9-83F4-BEAB14D9ECF9}"/>
-    <dgm:cxn modelId="{5BEACE6C-739C-45BA-B441-ABB274485F3D}" type="presOf" srcId="{ED4BEFE7-F486-4F71-84B4-285BD4F2F9E9}" destId="{99687966-4EA3-42CA-A0E2-33A36342ADDD}" srcOrd="0" destOrd="0" presId="urn:microsoft.com/office/officeart/2005/8/layout/chevron1"/>
-    <dgm:cxn modelId="{19F281E8-D014-467F-A0D9-C89369480626}" type="presParOf" srcId="{0B2F443D-C37B-42DD-8503-32BF7FE08A55}" destId="{5C234324-6FA9-46DA-9411-9ED67D810730}" srcOrd="0" destOrd="0" presId="urn:microsoft.com/office/officeart/2005/8/layout/chevron1"/>
-    <dgm:cxn modelId="{72CA1F53-CA3B-489C-B180-E19FAB52892E}" type="presParOf" srcId="{0B2F443D-C37B-42DD-8503-32BF7FE08A55}" destId="{301D8ACE-9A00-43EB-BA3A-55C5251BD237}" srcOrd="1" destOrd="0" presId="urn:microsoft.com/office/officeart/2005/8/layout/chevron1"/>
-    <dgm:cxn modelId="{FD6DE853-3F7C-4844-B8B7-8FF600B85C18}" type="presParOf" srcId="{0B2F443D-C37B-42DD-8503-32BF7FE08A55}" destId="{28E0AAF5-507E-4C66-B97C-86E59AE61164}" srcOrd="2" destOrd="0" presId="urn:microsoft.com/office/officeart/2005/8/layout/chevron1"/>
-    <dgm:cxn modelId="{FDC8F022-0544-4A74-91A0-98CA88CB1942}" type="presParOf" srcId="{0B2F443D-C37B-42DD-8503-32BF7FE08A55}" destId="{BD85FBF5-5F71-414E-A3E2-C86BB7727420}" srcOrd="3" destOrd="0" presId="urn:microsoft.com/office/officeart/2005/8/layout/chevron1"/>
-    <dgm:cxn modelId="{DC8BC3C5-69EF-4ED0-8FFF-796DED564889}" type="presParOf" srcId="{0B2F443D-C37B-42DD-8503-32BF7FE08A55}" destId="{D83F50BB-0D21-4485-AAB3-10916F710F3A}" srcOrd="4" destOrd="0" presId="urn:microsoft.com/office/officeart/2005/8/layout/chevron1"/>
-    <dgm:cxn modelId="{2BE3D020-449C-411B-9869-0F64CD800A40}" type="presParOf" srcId="{0B2F443D-C37B-42DD-8503-32BF7FE08A55}" destId="{A1341241-AEA5-4C9B-84FC-6C679971293C}" srcOrd="5" destOrd="0" presId="urn:microsoft.com/office/officeart/2005/8/layout/chevron1"/>
-    <dgm:cxn modelId="{A17B5453-A51E-4126-9FA6-8348D83B46F8}" type="presParOf" srcId="{0B2F443D-C37B-42DD-8503-32BF7FE08A55}" destId="{15907870-5DBE-4702-8C88-0A3FA2554873}" srcOrd="6" destOrd="0" presId="urn:microsoft.com/office/officeart/2005/8/layout/chevron1"/>
-    <dgm:cxn modelId="{435132B0-D681-4F8E-A4B5-6126B8DFEFD9}" type="presParOf" srcId="{0B2F443D-C37B-42DD-8503-32BF7FE08A55}" destId="{F7286254-C477-40C0-9213-576024D5F0BA}" srcOrd="7" destOrd="0" presId="urn:microsoft.com/office/officeart/2005/8/layout/chevron1"/>
-    <dgm:cxn modelId="{1B6FD6DA-49C1-45EF-8B6E-4B170FA2F183}" type="presParOf" srcId="{0B2F443D-C37B-42DD-8503-32BF7FE08A55}" destId="{99687966-4EA3-42CA-A0E2-33A36342ADDD}" srcOrd="8" destOrd="0" presId="urn:microsoft.com/office/officeart/2005/8/layout/chevron1"/>
+    <dgm:cxn modelId="{28C1D08F-0B90-4A61-B1ED-4CC151F3C786}" type="presOf" srcId="{CAE1FBBF-E9AF-4660-BC7F-8EBC2398DD97}" destId="{15907870-5DBE-4702-8C88-0A3FA2554873}" srcOrd="0" destOrd="0" presId="urn:microsoft.com/office/officeart/2005/8/layout/chevron1"/>
+    <dgm:cxn modelId="{A6D4ADE0-9239-40A3-A406-3A0FB8620127}" type="presParOf" srcId="{0B2F443D-C37B-42DD-8503-32BF7FE08A55}" destId="{5C234324-6FA9-46DA-9411-9ED67D810730}" srcOrd="0" destOrd="0" presId="urn:microsoft.com/office/officeart/2005/8/layout/chevron1"/>
+    <dgm:cxn modelId="{39CF7400-3F33-4587-BAE7-5E64594AF912}" type="presParOf" srcId="{0B2F443D-C37B-42DD-8503-32BF7FE08A55}" destId="{301D8ACE-9A00-43EB-BA3A-55C5251BD237}" srcOrd="1" destOrd="0" presId="urn:microsoft.com/office/officeart/2005/8/layout/chevron1"/>
+    <dgm:cxn modelId="{E0F10744-1400-4DC9-9BD5-D5185C130FF5}" type="presParOf" srcId="{0B2F443D-C37B-42DD-8503-32BF7FE08A55}" destId="{28E0AAF5-507E-4C66-B97C-86E59AE61164}" srcOrd="2" destOrd="0" presId="urn:microsoft.com/office/officeart/2005/8/layout/chevron1"/>
+    <dgm:cxn modelId="{D63383D6-51D2-472F-9F80-794C2D71898D}" type="presParOf" srcId="{0B2F443D-C37B-42DD-8503-32BF7FE08A55}" destId="{BD85FBF5-5F71-414E-A3E2-C86BB7727420}" srcOrd="3" destOrd="0" presId="urn:microsoft.com/office/officeart/2005/8/layout/chevron1"/>
+    <dgm:cxn modelId="{E6311547-F82E-418A-95AF-178F67343376}" type="presParOf" srcId="{0B2F443D-C37B-42DD-8503-32BF7FE08A55}" destId="{D83F50BB-0D21-4485-AAB3-10916F710F3A}" srcOrd="4" destOrd="0" presId="urn:microsoft.com/office/officeart/2005/8/layout/chevron1"/>
+    <dgm:cxn modelId="{7C0604B8-2AB8-44AF-A8B9-9577A021296B}" type="presParOf" srcId="{0B2F443D-C37B-42DD-8503-32BF7FE08A55}" destId="{A1341241-AEA5-4C9B-84FC-6C679971293C}" srcOrd="5" destOrd="0" presId="urn:microsoft.com/office/officeart/2005/8/layout/chevron1"/>
+    <dgm:cxn modelId="{5FFC2CF8-EE9A-45E3-AD10-B085DBF343C5}" type="presParOf" srcId="{0B2F443D-C37B-42DD-8503-32BF7FE08A55}" destId="{15907870-5DBE-4702-8C88-0A3FA2554873}" srcOrd="6" destOrd="0" presId="urn:microsoft.com/office/officeart/2005/8/layout/chevron1"/>
+    <dgm:cxn modelId="{E3A2D8CE-6EF1-4C80-A20E-828840E84782}" type="presParOf" srcId="{0B2F443D-C37B-42DD-8503-32BF7FE08A55}" destId="{F7286254-C477-40C0-9213-576024D5F0BA}" srcOrd="7" destOrd="0" presId="urn:microsoft.com/office/officeart/2005/8/layout/chevron1"/>
+    <dgm:cxn modelId="{60D0AE0F-2EFF-4F75-93C5-346C8AB06A37}" type="presParOf" srcId="{0B2F443D-C37B-42DD-8503-32BF7FE08A55}" destId="{99687966-4EA3-42CA-A0E2-33A36342ADDD}" srcOrd="8" destOrd="0" presId="urn:microsoft.com/office/officeart/2005/8/layout/chevron1"/>
   </dgm:cxnLst>
   <dgm:bg/>
   <dgm:whole/>
-  <dgm:extLst>
-    <a:ext uri="http://schemas.microsoft.com/office/drawing/2008/diagram">
-      <dsp:dataModelExt xmlns:dsp="http://schemas.microsoft.com/office/drawing/2008/diagram" xmlns="" relId="rId14" minVer="http://schemas.openxmlformats.org/drawingml/2006/diagram"/>
-    </a:ext>
-  </dgm:extLst>
 </dgm:dataModel>
-</file>
-
-<file path=word/diagrams/drawing1.xml><?xml version="1.0" encoding="utf-8"?>
-<dsp:drawing xmlns:dgm="http://schemas.openxmlformats.org/drawingml/2006/diagram" xmlns:a="http://schemas.openxmlformats.org/drawingml/2006/main" xmlns:dsp="http://schemas.microsoft.com/office/drawing/2008/diagram">
-  <dsp:spTree>
-    <dsp:nvGrpSpPr>
-      <dsp:cNvPr id="0" name=""/>
-      <dsp:cNvGrpSpPr/>
-    </dsp:nvGrpSpPr>
-    <dsp:grpSpPr/>
-  </dsp:spTree>
-</dsp:drawing>
 </file>
 
 <file path=word/diagrams/layout1.xml><?xml version="1.0" encoding="utf-8"?>

</xml_diff>